<commit_message>
Cambios Realizados del Modulo 7
</commit_message>
<xml_diff>
--- a/Angular.docx
+++ b/Angular.docx
@@ -112,7 +112,7 @@
       <w:r>
         <w:rPr>
           <w:noProof/>
-          <w:lang w:val="en-US"/>
+          <w:lang w:eastAsia="es-419"/>
         </w:rPr>
         <w:drawing>
           <wp:inline distT="0" distB="0" distL="0" distR="0" wp14:anchorId="01EBECF5" wp14:editId="41CD28A2">
@@ -153,7 +153,7 @@
     </w:p>
     <w:p>
       <w:pPr>
-        <w:pStyle w:val="Prrafodelista"/>
+        <w:pStyle w:val="ListParagraph"/>
         <w:numPr>
           <w:ilvl w:val="0"/>
           <w:numId w:val="1"/>
@@ -187,7 +187,7 @@
       <w:r>
         <w:rPr>
           <w:noProof/>
-          <w:lang w:val="en-US"/>
+          <w:lang w:eastAsia="es-419"/>
         </w:rPr>
         <w:lastRenderedPageBreak/>
         <w:drawing>
@@ -274,7 +274,7 @@
       <w:hyperlink r:id="rId9" w:history="1">
         <w:r>
           <w:rPr>
-            <w:rStyle w:val="Hipervnculo"/>
+            <w:rStyle w:val="Hyperlink"/>
             <w:lang w:val="en-US"/>
           </w:rPr>
           <w:t>http://www.typescriptlang.org/Playground/</w:t>
@@ -349,7 +349,7 @@
     <w:p/>
     <w:p>
       <w:pPr>
-        <w:pStyle w:val="Prrafodelista"/>
+        <w:pStyle w:val="ListParagraph"/>
         <w:numPr>
           <w:ilvl w:val="0"/>
           <w:numId w:val="1"/>
@@ -369,7 +369,7 @@
       <w:r>
         <w:rPr>
           <w:noProof/>
-          <w:lang w:val="en-US"/>
+          <w:lang w:eastAsia="es-419"/>
         </w:rPr>
         <w:lastRenderedPageBreak/>
         <w:drawing>
@@ -414,7 +414,7 @@
       <w:r>
         <w:rPr>
           <w:noProof/>
-          <w:lang w:val="en-US"/>
+          <w:lang w:eastAsia="es-419"/>
         </w:rPr>
         <w:drawing>
           <wp:inline distT="0" distB="0" distL="0" distR="0" wp14:anchorId="0382E0CF" wp14:editId="4F2CBE9C">
@@ -605,7 +605,7 @@
       <w:r>
         <w:rPr>
           <w:noProof/>
-          <w:lang w:val="en-US"/>
+          <w:lang w:eastAsia="es-419"/>
         </w:rPr>
         <w:drawing>
           <wp:inline distT="0" distB="0" distL="0" distR="0" wp14:anchorId="32E17BB9" wp14:editId="7CE8863D">
@@ -672,7 +672,7 @@
       <w:hyperlink r:id="rId13" w:history="1">
         <w:r>
           <w:rPr>
-            <w:rStyle w:val="Hipervnculo"/>
+            <w:rStyle w:val="Hyperlink"/>
             <w:lang w:val="en-US"/>
           </w:rPr>
           <w:t>https://www.npmjs.com/~angular</w:t>
@@ -703,7 +703,7 @@
       <w:r>
         <w:rPr>
           <w:noProof/>
-          <w:lang w:val="en-US"/>
+          <w:lang w:eastAsia="es-419"/>
         </w:rPr>
         <w:drawing>
           <wp:inline distT="0" distB="0" distL="0" distR="0" wp14:anchorId="26204439" wp14:editId="6CDA64CD">
@@ -747,7 +747,7 @@
       <w:hyperlink r:id="rId15" w:history="1">
         <w:r>
           <w:rPr>
-            <w:rStyle w:val="Hipervnculo"/>
+            <w:rStyle w:val="Hyperlink"/>
           </w:rPr>
           <w:t>https://getbootstrap.com/</w:t>
         </w:r>
@@ -757,7 +757,7 @@
       <w:hyperlink r:id="rId16" w:history="1">
         <w:r>
           <w:rPr>
-            <w:rStyle w:val="Hipervnculo"/>
+            <w:rStyle w:val="Hyperlink"/>
           </w:rPr>
           <w:t>https://fontawesome.com/</w:t>
         </w:r>
@@ -1040,7 +1040,7 @@
       <w:r>
         <w:rPr>
           <w:noProof/>
-          <w:lang w:val="en-US"/>
+          <w:lang w:eastAsia="es-419"/>
         </w:rPr>
         <w:drawing>
           <wp:inline distT="0" distB="0" distL="0" distR="0" wp14:anchorId="17950E3C" wp14:editId="2CDC6027">
@@ -1102,7 +1102,7 @@
       <w:r>
         <w:rPr>
           <w:noProof/>
-          <w:lang w:val="en-US"/>
+          <w:lang w:eastAsia="es-419"/>
         </w:rPr>
         <w:lastRenderedPageBreak/>
         <w:drawing>
@@ -1167,7 +1167,7 @@
       <w:hyperlink r:id="rId19" w:history="1">
         <w:r>
           <w:rPr>
-            <w:rStyle w:val="Hipervnculo"/>
+            <w:rStyle w:val="Hyperlink"/>
             <w:lang w:val="en-US"/>
           </w:rPr>
           <w:t>https://developer.mozilla.org/en-US/docs/Web/Events</w:t>
@@ -1219,7 +1219,7 @@
       <w:r>
         <w:rPr>
           <w:noProof/>
-          <w:lang w:val="en-US"/>
+          <w:lang w:eastAsia="es-419"/>
         </w:rPr>
         <w:drawing>
           <wp:inline distT="0" distB="0" distL="0" distR="0" wp14:anchorId="1EBEC4A5" wp14:editId="4A2A1CB8">
@@ -1267,7 +1267,7 @@
       <w:r>
         <w:rPr>
           <w:noProof/>
-          <w:lang w:val="en-US"/>
+          <w:lang w:eastAsia="es-419"/>
         </w:rPr>
         <w:drawing>
           <wp:inline distT="0" distB="0" distL="0" distR="0" wp14:anchorId="4EF02F98" wp14:editId="231FF76A">
@@ -1316,7 +1316,7 @@
       <w:r>
         <w:rPr>
           <w:noProof/>
-          <w:lang w:val="en-US"/>
+          <w:lang w:eastAsia="es-419"/>
         </w:rPr>
         <w:drawing>
           <wp:inline distT="0" distB="0" distL="0" distR="0" wp14:anchorId="2C0A81D3" wp14:editId="10C4563C">
@@ -1360,7 +1360,7 @@
       <w:r>
         <w:rPr>
           <w:noProof/>
-          <w:lang w:val="en-US"/>
+          <w:lang w:eastAsia="es-419"/>
         </w:rPr>
         <w:drawing>
           <wp:inline distT="0" distB="0" distL="0" distR="0" wp14:anchorId="1F599313" wp14:editId="455FC47F">
@@ -1401,6 +1401,756 @@
     </w:p>
     <w:p/>
     <w:p>
+      <w:pPr>
+        <w:rPr>
+          <w:b/>
+        </w:rPr>
+      </w:pPr>
+      <w:r>
+        <w:rPr>
+          <w:b/>
+        </w:rPr>
+        <w:t>7 – More o Components</w:t>
+      </w:r>
+    </w:p>
+    <w:p>
+      <w:r>
+        <w:rPr>
+          <w:noProof/>
+          <w:lang w:eastAsia="es-419"/>
+        </w:rPr>
+        <w:drawing>
+          <wp:inline distT="0" distB="0" distL="0" distR="0" wp14:anchorId="51731DA9" wp14:editId="16F5E045">
+            <wp:extent cx="5731510" cy="2129155"/>
+            <wp:effectExtent l="0" t="0" r="2540" b="4445"/>
+            <wp:docPr id="14" name="Picture 14"/>
+            <wp:cNvGraphicFramePr>
+              <a:graphicFrameLocks xmlns:a="http://schemas.openxmlformats.org/drawingml/2006/main" noChangeAspect="1"/>
+            </wp:cNvGraphicFramePr>
+            <a:graphic xmlns:a="http://schemas.openxmlformats.org/drawingml/2006/main">
+              <a:graphicData uri="http://schemas.openxmlformats.org/drawingml/2006/picture">
+                <pic:pic xmlns:pic="http://schemas.openxmlformats.org/drawingml/2006/picture">
+                  <pic:nvPicPr>
+                    <pic:cNvPr id="1" name=""/>
+                    <pic:cNvPicPr/>
+                  </pic:nvPicPr>
+                  <pic:blipFill>
+                    <a:blip r:embed="rId24"/>
+                    <a:stretch>
+                      <a:fillRect/>
+                    </a:stretch>
+                  </pic:blipFill>
+                  <pic:spPr>
+                    <a:xfrm>
+                      <a:off x="0" y="0"/>
+                      <a:ext cx="5731510" cy="2129155"/>
+                    </a:xfrm>
+                    <a:prstGeom prst="rect">
+                      <a:avLst/>
+                    </a:prstGeom>
+                  </pic:spPr>
+                </pic:pic>
+              </a:graphicData>
+            </a:graphic>
+          </wp:inline>
+        </w:drawing>
+      </w:r>
+    </w:p>
+    <w:p/>
+    <w:p>
+      <w:r>
+        <w:rPr>
+          <w:b/>
+        </w:rPr>
+        <w:lastRenderedPageBreak/>
+        <w:t xml:space="preserve">Interface: </w:t>
+      </w:r>
+      <w:r>
+        <w:t xml:space="preserve">es una especificación que identifica un conjunto relacionado de propiedades y métodos. </w:t>
+      </w:r>
+    </w:p>
+    <w:p>
+      <w:r>
+        <w:t>Una clase se compromete a respaldar la especificación implementando la interfaz. Eso significa que la clase incluye código para cada propiedad y método identificado en la interfaz.</w:t>
+      </w:r>
+    </w:p>
+    <w:p>
+      <w:r>
+        <w:t>Entonces podemos usar la Interfaz como un tipo de datos.</w:t>
+      </w:r>
+    </w:p>
+    <w:p>
+      <w:r>
+        <w:t xml:space="preserve">Las interfaces son solo en tiempo de Desarrollo (Development </w:t>
+      </w:r>
+      <w:r>
+        <w:t>T</w:t>
+      </w:r>
+      <w:r>
+        <w:t xml:space="preserve">ime </w:t>
+      </w:r>
+      <w:r>
+        <w:t>O</w:t>
+      </w:r>
+      <w:r>
+        <w:t>nly).</w:t>
+      </w:r>
+    </w:p>
+    <w:p>
+      <w:r>
+        <w:t>Su propósito es proporcionar una tipificación sólida y un mejor soporte de herramienta a medida que construimos y recreamos nuestro código.</w:t>
+      </w:r>
+    </w:p>
+    <w:p>
+      <w:r>
+        <w:rPr>
+          <w:noProof/>
+          <w:lang w:eastAsia="es-419"/>
+        </w:rPr>
+        <w:drawing>
+          <wp:inline distT="0" distB="0" distL="0" distR="0" wp14:anchorId="027F5B6E" wp14:editId="18DF8B1C">
+            <wp:extent cx="5526157" cy="2881855"/>
+            <wp:effectExtent l="0" t="0" r="0" b="0"/>
+            <wp:docPr id="16" name="Picture 16"/>
+            <wp:cNvGraphicFramePr>
+              <a:graphicFrameLocks xmlns:a="http://schemas.openxmlformats.org/drawingml/2006/main" noChangeAspect="1"/>
+            </wp:cNvGraphicFramePr>
+            <a:graphic xmlns:a="http://schemas.openxmlformats.org/drawingml/2006/main">
+              <a:graphicData uri="http://schemas.openxmlformats.org/drawingml/2006/picture">
+                <pic:pic xmlns:pic="http://schemas.openxmlformats.org/drawingml/2006/picture">
+                  <pic:nvPicPr>
+                    <pic:cNvPr id="1" name=""/>
+                    <pic:cNvPicPr/>
+                  </pic:nvPicPr>
+                  <pic:blipFill>
+                    <a:blip r:embed="rId25"/>
+                    <a:stretch>
+                      <a:fillRect/>
+                    </a:stretch>
+                  </pic:blipFill>
+                  <pic:spPr>
+                    <a:xfrm>
+                      <a:off x="0" y="0"/>
+                      <a:ext cx="5532817" cy="2885328"/>
+                    </a:xfrm>
+                    <a:prstGeom prst="rect">
+                      <a:avLst/>
+                    </a:prstGeom>
+                  </pic:spPr>
+                </pic:pic>
+              </a:graphicData>
+            </a:graphic>
+          </wp:inline>
+        </w:drawing>
+      </w:r>
+    </w:p>
+    <w:p>
+      <w:r>
+        <w:t>Utilizamos la I para identificar las interfaces y luego la implantamos en el archivo .ts IProdutc[]</w:t>
+      </w:r>
+    </w:p>
+    <w:p>
+      <w:r>
+        <w:rPr>
+          <w:noProof/>
+          <w:lang w:eastAsia="es-419"/>
+        </w:rPr>
+        <w:drawing>
+          <wp:inline distT="0" distB="0" distL="0" distR="0" wp14:anchorId="648099CE" wp14:editId="4FD7B838">
+            <wp:extent cx="5731510" cy="3191510"/>
+            <wp:effectExtent l="0" t="0" r="2540" b="8890"/>
+            <wp:docPr id="17" name="Picture 17"/>
+            <wp:cNvGraphicFramePr>
+              <a:graphicFrameLocks xmlns:a="http://schemas.openxmlformats.org/drawingml/2006/main" noChangeAspect="1"/>
+            </wp:cNvGraphicFramePr>
+            <a:graphic xmlns:a="http://schemas.openxmlformats.org/drawingml/2006/main">
+              <a:graphicData uri="http://schemas.openxmlformats.org/drawingml/2006/picture">
+                <pic:pic xmlns:pic="http://schemas.openxmlformats.org/drawingml/2006/picture">
+                  <pic:nvPicPr>
+                    <pic:cNvPr id="1" name=""/>
+                    <pic:cNvPicPr/>
+                  </pic:nvPicPr>
+                  <pic:blipFill>
+                    <a:blip r:embed="rId26"/>
+                    <a:stretch>
+                      <a:fillRect/>
+                    </a:stretch>
+                  </pic:blipFill>
+                  <pic:spPr>
+                    <a:xfrm>
+                      <a:off x="0" y="0"/>
+                      <a:ext cx="5731510" cy="3191510"/>
+                    </a:xfrm>
+                    <a:prstGeom prst="rect">
+                      <a:avLst/>
+                    </a:prstGeom>
+                  </pic:spPr>
+                </pic:pic>
+              </a:graphicData>
+            </a:graphic>
+          </wp:inline>
+        </w:drawing>
+      </w:r>
+    </w:p>
+    <w:p/>
+    <w:p>
+      <w:pPr>
+        <w:rPr>
+          <w:b/>
+        </w:rPr>
+      </w:pPr>
+    </w:p>
+    <w:p>
+      <w:pPr>
+        <w:rPr>
+          <w:b/>
+        </w:rPr>
+      </w:pPr>
+      <w:r>
+        <w:rPr>
+          <w:b/>
+        </w:rPr>
+        <w:lastRenderedPageBreak/>
+        <w:t xml:space="preserve">Ciclo de Vida de un Componente: </w:t>
+      </w:r>
+    </w:p>
+    <w:p>
+      <w:pPr>
+        <w:pStyle w:val="ListParagraph"/>
+        <w:numPr>
+          <w:ilvl w:val="0"/>
+          <w:numId w:val="2"/>
+        </w:numPr>
+      </w:pPr>
+      <w:r>
+        <w:t>Angular Crea el Componente</w:t>
+      </w:r>
+    </w:p>
+    <w:p>
+      <w:pPr>
+        <w:pStyle w:val="ListParagraph"/>
+        <w:numPr>
+          <w:ilvl w:val="0"/>
+          <w:numId w:val="2"/>
+        </w:numPr>
+      </w:pPr>
+      <w:r>
+        <w:t>Lo Procesa</w:t>
+      </w:r>
+    </w:p>
+    <w:p>
+      <w:pPr>
+        <w:pStyle w:val="ListParagraph"/>
+        <w:numPr>
+          <w:ilvl w:val="0"/>
+          <w:numId w:val="2"/>
+        </w:numPr>
+      </w:pPr>
+      <w:r>
+        <w:t>Crea y Procesa los Hijos</w:t>
+      </w:r>
+    </w:p>
+    <w:p>
+      <w:pPr>
+        <w:pStyle w:val="ListParagraph"/>
+        <w:numPr>
+          <w:ilvl w:val="0"/>
+          <w:numId w:val="2"/>
+        </w:numPr>
+      </w:pPr>
+      <w:r>
+        <w:t xml:space="preserve">Procesa los cambios </w:t>
+      </w:r>
+    </w:p>
+    <w:p>
+      <w:pPr>
+        <w:pStyle w:val="ListParagraph"/>
+        <w:numPr>
+          <w:ilvl w:val="0"/>
+          <w:numId w:val="2"/>
+        </w:numPr>
+      </w:pPr>
+      <w:r>
+        <w:t>Lo destruye antes de eliminar su plantilla del DOM.</w:t>
+      </w:r>
+    </w:p>
+    <w:p>
+      <w:pPr>
+        <w:pStyle w:val="ListParagraph"/>
+      </w:pPr>
+    </w:p>
+    <w:p>
+      <w:pPr>
+        <w:pStyle w:val="ListParagraph"/>
+      </w:pPr>
+      <w:r>
+        <w:rPr>
+          <w:noProof/>
+          <w:lang w:eastAsia="es-419"/>
+        </w:rPr>
+        <w:drawing>
+          <wp:inline distT="0" distB="0" distL="0" distR="0" wp14:anchorId="50F0309F" wp14:editId="72837E5F">
+            <wp:extent cx="4882101" cy="2320431"/>
+            <wp:effectExtent l="0" t="0" r="0" b="3810"/>
+            <wp:docPr id="18" name="Picture 18"/>
+            <wp:cNvGraphicFramePr>
+              <a:graphicFrameLocks xmlns:a="http://schemas.openxmlformats.org/drawingml/2006/main" noChangeAspect="1"/>
+            </wp:cNvGraphicFramePr>
+            <a:graphic xmlns:a="http://schemas.openxmlformats.org/drawingml/2006/main">
+              <a:graphicData uri="http://schemas.openxmlformats.org/drawingml/2006/picture">
+                <pic:pic xmlns:pic="http://schemas.openxmlformats.org/drawingml/2006/picture">
+                  <pic:nvPicPr>
+                    <pic:cNvPr id="1" name=""/>
+                    <pic:cNvPicPr/>
+                  </pic:nvPicPr>
+                  <pic:blipFill>
+                    <a:blip r:embed="rId27"/>
+                    <a:stretch>
+                      <a:fillRect/>
+                    </a:stretch>
+                  </pic:blipFill>
+                  <pic:spPr>
+                    <a:xfrm>
+                      <a:off x="0" y="0"/>
+                      <a:ext cx="4896455" cy="2327253"/>
+                    </a:xfrm>
+                    <a:prstGeom prst="rect">
+                      <a:avLst/>
+                    </a:prstGeom>
+                  </pic:spPr>
+                </pic:pic>
+              </a:graphicData>
+            </a:graphic>
+          </wp:inline>
+        </w:drawing>
+      </w:r>
+    </w:p>
+    <w:p>
+      <w:r>
+        <w:rPr>
+          <w:b/>
+        </w:rPr>
+        <w:t>Lifecycle hooks:</w:t>
+      </w:r>
+      <w:r>
+        <w:t xml:space="preserve"> Angular nos proporciona algunas herramientas para que tengamos control del ciclo de vida de los componentes.</w:t>
+      </w:r>
+    </w:p>
+    <w:p>
+      <w:pPr>
+        <w:rPr>
+          <w:b/>
+        </w:rPr>
+      </w:pPr>
+      <w:r>
+        <w:rPr>
+          <w:b/>
+        </w:rPr>
+        <w:t>Component Lifecycle Hooks:</w:t>
+      </w:r>
+    </w:p>
+    <w:p>
+      <w:pPr>
+        <w:pStyle w:val="ListParagraph"/>
+        <w:numPr>
+          <w:ilvl w:val="0"/>
+          <w:numId w:val="3"/>
+        </w:numPr>
+        <w:rPr>
+          <w:b/>
+        </w:rPr>
+      </w:pPr>
+      <w:r>
+        <w:rPr>
+          <w:b/>
+        </w:rPr>
+        <w:t>OnInit</w:t>
+      </w:r>
+      <w:r>
+        <w:t>: Para realizar la inicialización de Cualquier componente después que Angular haya Inicializado las propiedades de Enlace de Datos.</w:t>
+      </w:r>
+    </w:p>
+    <w:p>
+      <w:pPr>
+        <w:pStyle w:val="ListParagraph"/>
+        <w:numPr>
+          <w:ilvl w:val="0"/>
+          <w:numId w:val="3"/>
+        </w:numPr>
+        <w:rPr>
+          <w:b/>
+        </w:rPr>
+      </w:pPr>
+      <w:r>
+        <w:rPr>
+          <w:b/>
+        </w:rPr>
+        <w:t>OnChanges</w:t>
+      </w:r>
+      <w:r>
+        <w:t>:</w:t>
+      </w:r>
+      <w:r>
+        <w:t xml:space="preserve"> para realizar cualquier acción después que Angular establezca las propiedades de entrada enlazadas a Datos.</w:t>
+      </w:r>
+    </w:p>
+    <w:p>
+      <w:pPr>
+        <w:pStyle w:val="ListParagraph"/>
+        <w:numPr>
+          <w:ilvl w:val="0"/>
+          <w:numId w:val="3"/>
+        </w:numPr>
+        <w:rPr>
+          <w:b/>
+        </w:rPr>
+      </w:pPr>
+      <w:r>
+        <w:rPr>
+          <w:b/>
+        </w:rPr>
+        <w:t>OnDestroy</w:t>
+      </w:r>
+      <w:r>
+        <w:t>:</w:t>
+      </w:r>
+      <w:r>
+        <w:t xml:space="preserve"> Para realizar cualquier limpieza antes de que Angular destruya el componente.</w:t>
+      </w:r>
+    </w:p>
+    <w:p>
+      <w:r>
+        <w:t xml:space="preserve">Para utilizar un enlace de ciclo de Vida. Implementamos la Interfaz de enlace de ciclo de vida. </w:t>
+      </w:r>
+    </w:p>
+    <w:p>
+      <w:r>
+        <w:t>En primer lugar debemos de implementar nuestra interfaz del ciclo de Vida:</w:t>
+      </w:r>
+    </w:p>
+    <w:p>
+      <w:r>
+        <w:rPr>
+          <w:noProof/>
+          <w:lang w:eastAsia="es-419"/>
+        </w:rPr>
+        <w:drawing>
+          <wp:inline distT="0" distB="0" distL="0" distR="0" wp14:anchorId="58792CE0" wp14:editId="0C2B7626">
+            <wp:extent cx="5731510" cy="602615"/>
+            <wp:effectExtent l="0" t="0" r="2540" b="6985"/>
+            <wp:docPr id="19" name="Picture 19"/>
+            <wp:cNvGraphicFramePr>
+              <a:graphicFrameLocks xmlns:a="http://schemas.openxmlformats.org/drawingml/2006/main" noChangeAspect="1"/>
+            </wp:cNvGraphicFramePr>
+            <a:graphic xmlns:a="http://schemas.openxmlformats.org/drawingml/2006/main">
+              <a:graphicData uri="http://schemas.openxmlformats.org/drawingml/2006/picture">
+                <pic:pic xmlns:pic="http://schemas.openxmlformats.org/drawingml/2006/picture">
+                  <pic:nvPicPr>
+                    <pic:cNvPr id="1" name=""/>
+                    <pic:cNvPicPr/>
+                  </pic:nvPicPr>
+                  <pic:blipFill>
+                    <a:blip r:embed="rId28"/>
+                    <a:stretch>
+                      <a:fillRect/>
+                    </a:stretch>
+                  </pic:blipFill>
+                  <pic:spPr>
+                    <a:xfrm>
+                      <a:off x="0" y="0"/>
+                      <a:ext cx="5731510" cy="602615"/>
+                    </a:xfrm>
+                    <a:prstGeom prst="rect">
+                      <a:avLst/>
+                    </a:prstGeom>
+                  </pic:spPr>
+                </pic:pic>
+              </a:graphicData>
+            </a:graphic>
+          </wp:inline>
+        </w:drawing>
+      </w:r>
+    </w:p>
+    <w:p>
+      <w:r>
+        <w:t>Luego debemos de importar la interfaz que utilizaremos:</w:t>
+      </w:r>
+    </w:p>
+    <w:p>
+      <w:pPr>
+        <w:rPr>
+          <w:noProof/>
+          <w:lang w:eastAsia="es-419"/>
+        </w:rPr>
+      </w:pPr>
+      <w:r>
+        <w:rPr>
+          <w:noProof/>
+          <w:lang w:eastAsia="es-419"/>
+        </w:rPr>
+        <w:drawing>
+          <wp:inline distT="0" distB="0" distL="0" distR="0" wp14:anchorId="785EE707" wp14:editId="1BA69DD4">
+            <wp:extent cx="5731510" cy="375920"/>
+            <wp:effectExtent l="0" t="0" r="2540" b="5080"/>
+            <wp:docPr id="20" name="Picture 20"/>
+            <wp:cNvGraphicFramePr>
+              <a:graphicFrameLocks xmlns:a="http://schemas.openxmlformats.org/drawingml/2006/main" noChangeAspect="1"/>
+            </wp:cNvGraphicFramePr>
+            <a:graphic xmlns:a="http://schemas.openxmlformats.org/drawingml/2006/main">
+              <a:graphicData uri="http://schemas.openxmlformats.org/drawingml/2006/picture">
+                <pic:pic xmlns:pic="http://schemas.openxmlformats.org/drawingml/2006/picture">
+                  <pic:nvPicPr>
+                    <pic:cNvPr id="1" name=""/>
+                    <pic:cNvPicPr/>
+                  </pic:nvPicPr>
+                  <pic:blipFill>
+                    <a:blip r:embed="rId29"/>
+                    <a:stretch>
+                      <a:fillRect/>
+                    </a:stretch>
+                  </pic:blipFill>
+                  <pic:spPr>
+                    <a:xfrm>
+                      <a:off x="0" y="0"/>
+                      <a:ext cx="5731510" cy="375920"/>
+                    </a:xfrm>
+                    <a:prstGeom prst="rect">
+                      <a:avLst/>
+                    </a:prstGeom>
+                  </pic:spPr>
+                </pic:pic>
+              </a:graphicData>
+            </a:graphic>
+          </wp:inline>
+        </w:drawing>
+      </w:r>
+      <w:r>
+        <w:t>El tercer paso es implementar utilizar el método de la interfaz:</w:t>
+      </w:r>
+      <w:r>
+        <w:rPr>
+          <w:noProof/>
+          <w:lang w:eastAsia="es-419"/>
+        </w:rPr>
+        <w:t xml:space="preserve"> </w:t>
+      </w:r>
+      <w:r>
+        <w:rPr>
+          <w:noProof/>
+          <w:lang w:eastAsia="es-419"/>
+        </w:rPr>
+        <w:drawing>
+          <wp:inline distT="0" distB="0" distL="0" distR="0" wp14:anchorId="29D0441D" wp14:editId="1300C936">
+            <wp:extent cx="5731510" cy="915614"/>
+            <wp:effectExtent l="0" t="0" r="2540" b="0"/>
+            <wp:docPr id="21" name="Picture 21"/>
+            <wp:cNvGraphicFramePr>
+              <a:graphicFrameLocks xmlns:a="http://schemas.openxmlformats.org/drawingml/2006/main" noChangeAspect="1"/>
+            </wp:cNvGraphicFramePr>
+            <a:graphic xmlns:a="http://schemas.openxmlformats.org/drawingml/2006/main">
+              <a:graphicData uri="http://schemas.openxmlformats.org/drawingml/2006/picture">
+                <pic:pic xmlns:pic="http://schemas.openxmlformats.org/drawingml/2006/picture">
+                  <pic:nvPicPr>
+                    <pic:cNvPr id="1" name=""/>
+                    <pic:cNvPicPr/>
+                  </pic:nvPicPr>
+                  <pic:blipFill>
+                    <a:blip r:embed="rId30"/>
+                    <a:stretch>
+                      <a:fillRect/>
+                    </a:stretch>
+                  </pic:blipFill>
+                  <pic:spPr>
+                    <a:xfrm>
+                      <a:off x="0" y="0"/>
+                      <a:ext cx="5818801" cy="929559"/>
+                    </a:xfrm>
+                    <a:prstGeom prst="rect">
+                      <a:avLst/>
+                    </a:prstGeom>
+                  </pic:spPr>
+                </pic:pic>
+              </a:graphicData>
+            </a:graphic>
+          </wp:inline>
+        </w:drawing>
+      </w:r>
+    </w:p>
+    <w:p>
+      <w:pPr>
+        <w:rPr>
+          <w:noProof/>
+          <w:lang w:eastAsia="es-419"/>
+        </w:rPr>
+      </w:pPr>
+      <w:r>
+        <w:rPr>
+          <w:noProof/>
+          <w:lang w:eastAsia="es-419"/>
+        </w:rPr>
+        <w:lastRenderedPageBreak/>
+        <w:t xml:space="preserve">Procedimos a Crear un </w:t>
+      </w:r>
+      <w:r>
+        <w:rPr>
+          <w:b/>
+          <w:noProof/>
+          <w:lang w:eastAsia="es-419"/>
+        </w:rPr>
+        <w:t>Building Custom Pipes</w:t>
+      </w:r>
+      <w:r>
+        <w:rPr>
+          <w:b/>
+          <w:noProof/>
+          <w:lang w:eastAsia="es-419"/>
+        </w:rPr>
+        <w:t xml:space="preserve"> (ConverToSpacesPipe)</w:t>
+      </w:r>
+    </w:p>
+    <w:p>
+      <w:pPr>
+        <w:rPr>
+          <w:noProof/>
+          <w:lang w:eastAsia="es-419"/>
+        </w:rPr>
+      </w:pPr>
+    </w:p>
+    <w:p>
+      <w:pPr>
+        <w:rPr>
+          <w:noProof/>
+          <w:lang w:eastAsia="es-419"/>
+        </w:rPr>
+      </w:pPr>
+      <w:r>
+        <w:rPr>
+          <w:noProof/>
+          <w:lang w:eastAsia="es-419"/>
+        </w:rPr>
+        <w:drawing>
+          <wp:inline distT="0" distB="0" distL="0" distR="0" wp14:anchorId="2D0D1BDD" wp14:editId="34B9F4E5">
+            <wp:extent cx="4905375" cy="2447925"/>
+            <wp:effectExtent l="0" t="0" r="9525" b="9525"/>
+            <wp:docPr id="22" name="Picture 22"/>
+            <wp:cNvGraphicFramePr>
+              <a:graphicFrameLocks xmlns:a="http://schemas.openxmlformats.org/drawingml/2006/main" noChangeAspect="1"/>
+            </wp:cNvGraphicFramePr>
+            <a:graphic xmlns:a="http://schemas.openxmlformats.org/drawingml/2006/main">
+              <a:graphicData uri="http://schemas.openxmlformats.org/drawingml/2006/picture">
+                <pic:pic xmlns:pic="http://schemas.openxmlformats.org/drawingml/2006/picture">
+                  <pic:nvPicPr>
+                    <pic:cNvPr id="1" name=""/>
+                    <pic:cNvPicPr/>
+                  </pic:nvPicPr>
+                  <pic:blipFill>
+                    <a:blip r:embed="rId31"/>
+                    <a:stretch>
+                      <a:fillRect/>
+                    </a:stretch>
+                  </pic:blipFill>
+                  <pic:spPr>
+                    <a:xfrm>
+                      <a:off x="0" y="0"/>
+                      <a:ext cx="4905375" cy="2447925"/>
+                    </a:xfrm>
+                    <a:prstGeom prst="rect">
+                      <a:avLst/>
+                    </a:prstGeom>
+                  </pic:spPr>
+                </pic:pic>
+              </a:graphicData>
+            </a:graphic>
+          </wp:inline>
+        </w:drawing>
+      </w:r>
+    </w:p>
+    <w:p>
+      <w:pPr>
+        <w:rPr>
+          <w:noProof/>
+          <w:lang w:eastAsia="es-419"/>
+        </w:rPr>
+      </w:pPr>
+      <w:r>
+        <w:rPr>
+          <w:noProof/>
+          <w:lang w:eastAsia="es-419"/>
+        </w:rPr>
+        <w:t>Luego de crear el archivo, lo agregamos en el archivo de HTML en la propiedad que queremos agregar el PIPE (Tuberia).</w:t>
+      </w:r>
+    </w:p>
+    <w:p>
+      <w:pPr>
+        <w:rPr>
+          <w:noProof/>
+          <w:lang w:eastAsia="es-419"/>
+        </w:rPr>
+      </w:pPr>
+      <w:r>
+        <w:rPr>
+          <w:noProof/>
+          <w:lang w:eastAsia="es-419"/>
+        </w:rPr>
+        <w:drawing>
+          <wp:inline distT="0" distB="0" distL="0" distR="0" wp14:anchorId="27D46312" wp14:editId="78D5A4D7">
+            <wp:extent cx="5257800" cy="276225"/>
+            <wp:effectExtent l="0" t="0" r="0" b="9525"/>
+            <wp:docPr id="23" name="Picture 23"/>
+            <wp:cNvGraphicFramePr>
+              <a:graphicFrameLocks xmlns:a="http://schemas.openxmlformats.org/drawingml/2006/main" noChangeAspect="1"/>
+            </wp:cNvGraphicFramePr>
+            <a:graphic xmlns:a="http://schemas.openxmlformats.org/drawingml/2006/main">
+              <a:graphicData uri="http://schemas.openxmlformats.org/drawingml/2006/picture">
+                <pic:pic xmlns:pic="http://schemas.openxmlformats.org/drawingml/2006/picture">
+                  <pic:nvPicPr>
+                    <pic:cNvPr id="1" name=""/>
+                    <pic:cNvPicPr/>
+                  </pic:nvPicPr>
+                  <pic:blipFill>
+                    <a:blip r:embed="rId32"/>
+                    <a:stretch>
+                      <a:fillRect/>
+                    </a:stretch>
+                  </pic:blipFill>
+                  <pic:spPr>
+                    <a:xfrm>
+                      <a:off x="0" y="0"/>
+                      <a:ext cx="5257800" cy="276225"/>
+                    </a:xfrm>
+                    <a:prstGeom prst="rect">
+                      <a:avLst/>
+                    </a:prstGeom>
+                  </pic:spPr>
+                </pic:pic>
+              </a:graphicData>
+            </a:graphic>
+          </wp:inline>
+        </w:drawing>
+      </w:r>
+    </w:p>
+    <w:p>
+      <w:pPr>
+        <w:rPr>
+          <w:noProof/>
+          <w:lang w:eastAsia="es-419"/>
+        </w:rPr>
+      </w:pPr>
+      <w:r>
+        <w:rPr>
+          <w:noProof/>
+          <w:lang w:eastAsia="es-419"/>
+        </w:rPr>
+        <w:t>Pero para que todo funciones debemos de agregar o declararar el componente que creamos (ConverToSpacesPipe) al app.modules.ts para que pueda ser utilizado.</w:t>
+      </w:r>
+    </w:p>
+    <w:p>
+      <w:pPr>
+        <w:rPr>
+          <w:noProof/>
+          <w:lang w:eastAsia="es-419"/>
+        </w:rPr>
+      </w:pPr>
       <w:bookmarkStart w:id="0" w:name="_GoBack"/>
       <w:bookmarkEnd w:id="0"/>
     </w:p>
@@ -1466,7 +2216,179 @@
 
 <file path=word/numbering.xml><?xml version="1.0" encoding="utf-8"?>
 <w:numbering xmlns:wpc="http://schemas.microsoft.com/office/word/2010/wordprocessingCanvas" xmlns:mc="http://schemas.openxmlformats.org/markup-compatibility/2006" xmlns:o="urn:schemas-microsoft-com:office:office" xmlns:r="http://schemas.openxmlformats.org/officeDocument/2006/relationships" xmlns:m="http://schemas.openxmlformats.org/officeDocument/2006/math" xmlns:v="urn:schemas-microsoft-com:vml" xmlns:wp14="http://schemas.microsoft.com/office/word/2010/wordprocessingDrawing" xmlns:wp="http://schemas.openxmlformats.org/drawingml/2006/wordprocessingDrawing" xmlns:w10="urn:schemas-microsoft-com:office:word" xmlns:w="http://schemas.openxmlformats.org/wordprocessingml/2006/main" xmlns:w14="http://schemas.microsoft.com/office/word/2010/wordml" xmlns:w15="http://schemas.microsoft.com/office/word/2012/wordml" xmlns:wpg="http://schemas.microsoft.com/office/word/2010/wordprocessingGroup" xmlns:wpi="http://schemas.microsoft.com/office/word/2010/wordprocessingInk" xmlns:wne="http://schemas.microsoft.com/office/word/2006/wordml" xmlns:wps="http://schemas.microsoft.com/office/word/2010/wordprocessingShape" mc:Ignorable="w14 w15 wp14">
-  <w:abstractNum w:abstractNumId="0">
+  <w:abstractNum w:abstractNumId="0" w15:restartNumberingAfterBreak="0">
+    <w:nsid w:val="16DB0376"/>
+    <w:multiLevelType w:val="hybridMultilevel"/>
+    <w:tmpl w:val="D1EA74DA"/>
+    <w:lvl w:ilvl="0" w:tplc="580A000F">
+      <w:start w:val="1"/>
+      <w:numFmt w:val="decimal"/>
+      <w:lvlText w:val="%1."/>
+      <w:lvlJc w:val="left"/>
+      <w:pPr>
+        <w:ind w:left="720" w:hanging="360"/>
+      </w:pPr>
+    </w:lvl>
+    <w:lvl w:ilvl="1" w:tplc="580A0019" w:tentative="1">
+      <w:start w:val="1"/>
+      <w:numFmt w:val="lowerLetter"/>
+      <w:lvlText w:val="%2."/>
+      <w:lvlJc w:val="left"/>
+      <w:pPr>
+        <w:ind w:left="1440" w:hanging="360"/>
+      </w:pPr>
+    </w:lvl>
+    <w:lvl w:ilvl="2" w:tplc="580A001B" w:tentative="1">
+      <w:start w:val="1"/>
+      <w:numFmt w:val="lowerRoman"/>
+      <w:lvlText w:val="%3."/>
+      <w:lvlJc w:val="right"/>
+      <w:pPr>
+        <w:ind w:left="2160" w:hanging="180"/>
+      </w:pPr>
+    </w:lvl>
+    <w:lvl w:ilvl="3" w:tplc="580A000F" w:tentative="1">
+      <w:start w:val="1"/>
+      <w:numFmt w:val="decimal"/>
+      <w:lvlText w:val="%4."/>
+      <w:lvlJc w:val="left"/>
+      <w:pPr>
+        <w:ind w:left="2880" w:hanging="360"/>
+      </w:pPr>
+    </w:lvl>
+    <w:lvl w:ilvl="4" w:tplc="580A0019" w:tentative="1">
+      <w:start w:val="1"/>
+      <w:numFmt w:val="lowerLetter"/>
+      <w:lvlText w:val="%5."/>
+      <w:lvlJc w:val="left"/>
+      <w:pPr>
+        <w:ind w:left="3600" w:hanging="360"/>
+      </w:pPr>
+    </w:lvl>
+    <w:lvl w:ilvl="5" w:tplc="580A001B" w:tentative="1">
+      <w:start w:val="1"/>
+      <w:numFmt w:val="lowerRoman"/>
+      <w:lvlText w:val="%6."/>
+      <w:lvlJc w:val="right"/>
+      <w:pPr>
+        <w:ind w:left="4320" w:hanging="180"/>
+      </w:pPr>
+    </w:lvl>
+    <w:lvl w:ilvl="6" w:tplc="580A000F" w:tentative="1">
+      <w:start w:val="1"/>
+      <w:numFmt w:val="decimal"/>
+      <w:lvlText w:val="%7."/>
+      <w:lvlJc w:val="left"/>
+      <w:pPr>
+        <w:ind w:left="5040" w:hanging="360"/>
+      </w:pPr>
+    </w:lvl>
+    <w:lvl w:ilvl="7" w:tplc="580A0019" w:tentative="1">
+      <w:start w:val="1"/>
+      <w:numFmt w:val="lowerLetter"/>
+      <w:lvlText w:val="%8."/>
+      <w:lvlJc w:val="left"/>
+      <w:pPr>
+        <w:ind w:left="5760" w:hanging="360"/>
+      </w:pPr>
+    </w:lvl>
+    <w:lvl w:ilvl="8" w:tplc="580A001B" w:tentative="1">
+      <w:start w:val="1"/>
+      <w:numFmt w:val="lowerRoman"/>
+      <w:lvlText w:val="%9."/>
+      <w:lvlJc w:val="right"/>
+      <w:pPr>
+        <w:ind w:left="6480" w:hanging="180"/>
+      </w:pPr>
+    </w:lvl>
+  </w:abstractNum>
+  <w:abstractNum w:abstractNumId="1" w15:restartNumberingAfterBreak="0">
+    <w:nsid w:val="1DA75883"/>
+    <w:multiLevelType w:val="hybridMultilevel"/>
+    <w:tmpl w:val="C00AE46E"/>
+    <w:lvl w:ilvl="0" w:tplc="580A000F">
+      <w:start w:val="1"/>
+      <w:numFmt w:val="decimal"/>
+      <w:lvlText w:val="%1."/>
+      <w:lvlJc w:val="left"/>
+      <w:pPr>
+        <w:ind w:left="720" w:hanging="360"/>
+      </w:pPr>
+    </w:lvl>
+    <w:lvl w:ilvl="1" w:tplc="580A0019" w:tentative="1">
+      <w:start w:val="1"/>
+      <w:numFmt w:val="lowerLetter"/>
+      <w:lvlText w:val="%2."/>
+      <w:lvlJc w:val="left"/>
+      <w:pPr>
+        <w:ind w:left="1440" w:hanging="360"/>
+      </w:pPr>
+    </w:lvl>
+    <w:lvl w:ilvl="2" w:tplc="580A001B" w:tentative="1">
+      <w:start w:val="1"/>
+      <w:numFmt w:val="lowerRoman"/>
+      <w:lvlText w:val="%3."/>
+      <w:lvlJc w:val="right"/>
+      <w:pPr>
+        <w:ind w:left="2160" w:hanging="180"/>
+      </w:pPr>
+    </w:lvl>
+    <w:lvl w:ilvl="3" w:tplc="580A000F" w:tentative="1">
+      <w:start w:val="1"/>
+      <w:numFmt w:val="decimal"/>
+      <w:lvlText w:val="%4."/>
+      <w:lvlJc w:val="left"/>
+      <w:pPr>
+        <w:ind w:left="2880" w:hanging="360"/>
+      </w:pPr>
+    </w:lvl>
+    <w:lvl w:ilvl="4" w:tplc="580A0019" w:tentative="1">
+      <w:start w:val="1"/>
+      <w:numFmt w:val="lowerLetter"/>
+      <w:lvlText w:val="%5."/>
+      <w:lvlJc w:val="left"/>
+      <w:pPr>
+        <w:ind w:left="3600" w:hanging="360"/>
+      </w:pPr>
+    </w:lvl>
+    <w:lvl w:ilvl="5" w:tplc="580A001B" w:tentative="1">
+      <w:start w:val="1"/>
+      <w:numFmt w:val="lowerRoman"/>
+      <w:lvlText w:val="%6."/>
+      <w:lvlJc w:val="right"/>
+      <w:pPr>
+        <w:ind w:left="4320" w:hanging="180"/>
+      </w:pPr>
+    </w:lvl>
+    <w:lvl w:ilvl="6" w:tplc="580A000F" w:tentative="1">
+      <w:start w:val="1"/>
+      <w:numFmt w:val="decimal"/>
+      <w:lvlText w:val="%7."/>
+      <w:lvlJc w:val="left"/>
+      <w:pPr>
+        <w:ind w:left="5040" w:hanging="360"/>
+      </w:pPr>
+    </w:lvl>
+    <w:lvl w:ilvl="7" w:tplc="580A0019" w:tentative="1">
+      <w:start w:val="1"/>
+      <w:numFmt w:val="lowerLetter"/>
+      <w:lvlText w:val="%8."/>
+      <w:lvlJc w:val="left"/>
+      <w:pPr>
+        <w:ind w:left="5760" w:hanging="360"/>
+      </w:pPr>
+    </w:lvl>
+    <w:lvl w:ilvl="8" w:tplc="580A001B" w:tentative="1">
+      <w:start w:val="1"/>
+      <w:numFmt w:val="lowerRoman"/>
+      <w:lvlText w:val="%9."/>
+      <w:lvlJc w:val="right"/>
+      <w:pPr>
+        <w:ind w:left="6480" w:hanging="180"/>
+      </w:pPr>
+    </w:lvl>
+  </w:abstractNum>
+  <w:abstractNum w:abstractNumId="2" w15:restartNumberingAfterBreak="0">
     <w:nsid w:val="427007ED"/>
     <w:multiLevelType w:val="hybridMultilevel"/>
     <w:tmpl w:val="ED9E75D2"/>
@@ -1556,7 +2478,13 @@
     </w:lvl>
   </w:abstractNum>
   <w:num w:numId="1">
+    <w:abstractNumId w:val="2"/>
+  </w:num>
+  <w:num w:numId="2">
     <w:abstractNumId w:val="0"/>
+  </w:num>
+  <w:num w:numId="3">
+    <w:abstractNumId w:val="1"/>
   </w:num>
 </w:numbering>
 </file>
@@ -1955,13 +2883,13 @@
     <w:name w:val="Normal"/>
     <w:qFormat/>
   </w:style>
-  <w:style w:type="character" w:default="1" w:styleId="Fuentedeprrafopredeter">
+  <w:style w:type="character" w:default="1" w:styleId="DefaultParagraphFont">
     <w:name w:val="Default Paragraph Font"/>
     <w:uiPriority w:val="1"/>
     <w:semiHidden/>
     <w:unhideWhenUsed/>
   </w:style>
-  <w:style w:type="table" w:default="1" w:styleId="Tablanormal">
+  <w:style w:type="table" w:default="1" w:styleId="TableNormal">
     <w:name w:val="Normal Table"/>
     <w:uiPriority w:val="99"/>
     <w:semiHidden/>
@@ -1976,16 +2904,16 @@
       </w:tblCellMar>
     </w:tblPr>
   </w:style>
-  <w:style w:type="numbering" w:default="1" w:styleId="Sinlista">
+  <w:style w:type="numbering" w:default="1" w:styleId="NoList">
     <w:name w:val="No List"/>
     <w:uiPriority w:val="99"/>
     <w:semiHidden/>
     <w:unhideWhenUsed/>
   </w:style>
-  <w:style w:type="paragraph" w:styleId="Encabezado">
+  <w:style w:type="paragraph" w:styleId="Header">
     <w:name w:val="header"/>
     <w:basedOn w:val="Normal"/>
-    <w:link w:val="EncabezadoCar"/>
+    <w:link w:val="HeaderChar"/>
     <w:uiPriority w:val="99"/>
     <w:unhideWhenUsed/>
     <w:rsid w:val="00AB125B"/>
@@ -1997,17 +2925,17 @@
       <w:spacing w:after="0" w:line="240" w:lineRule="auto"/>
     </w:pPr>
   </w:style>
-  <w:style w:type="character" w:customStyle="1" w:styleId="EncabezadoCar">
-    <w:name w:val="Encabezado Car"/>
-    <w:basedOn w:val="Fuentedeprrafopredeter"/>
-    <w:link w:val="Encabezado"/>
+  <w:style w:type="character" w:customStyle="1" w:styleId="HeaderChar">
+    <w:name w:val="Header Char"/>
+    <w:basedOn w:val="DefaultParagraphFont"/>
+    <w:link w:val="Header"/>
     <w:uiPriority w:val="99"/>
     <w:rsid w:val="00AB125B"/>
   </w:style>
-  <w:style w:type="paragraph" w:styleId="Piedepgina">
+  <w:style w:type="paragraph" w:styleId="Footer">
     <w:name w:val="footer"/>
     <w:basedOn w:val="Normal"/>
-    <w:link w:val="PiedepginaCar"/>
+    <w:link w:val="FooterChar"/>
     <w:uiPriority w:val="99"/>
     <w:unhideWhenUsed/>
     <w:rsid w:val="00AB125B"/>
@@ -2019,14 +2947,14 @@
       <w:spacing w:after="0" w:line="240" w:lineRule="auto"/>
     </w:pPr>
   </w:style>
-  <w:style w:type="character" w:customStyle="1" w:styleId="PiedepginaCar">
-    <w:name w:val="Pie de página Car"/>
-    <w:basedOn w:val="Fuentedeprrafopredeter"/>
-    <w:link w:val="Piedepgina"/>
+  <w:style w:type="character" w:customStyle="1" w:styleId="FooterChar">
+    <w:name w:val="Footer Char"/>
+    <w:basedOn w:val="DefaultParagraphFont"/>
+    <w:link w:val="Footer"/>
     <w:uiPriority w:val="99"/>
     <w:rsid w:val="00AB125B"/>
   </w:style>
-  <w:style w:type="paragraph" w:styleId="Prrafodelista">
+  <w:style w:type="paragraph" w:styleId="ListParagraph">
     <w:name w:val="List Paragraph"/>
     <w:basedOn w:val="Normal"/>
     <w:uiPriority w:val="34"/>
@@ -2037,9 +2965,9 @@
       <w:contextualSpacing/>
     </w:pPr>
   </w:style>
-  <w:style w:type="character" w:styleId="Hipervnculo">
+  <w:style w:type="character" w:styleId="Hyperlink">
     <w:name w:val="Hyperlink"/>
-    <w:basedOn w:val="Fuentedeprrafopredeter"/>
+    <w:basedOn w:val="DefaultParagraphFont"/>
     <w:uiPriority w:val="99"/>
     <w:unhideWhenUsed/>
     <w:rsid w:val="00A35E16"/>
@@ -2048,9 +2976,9 @@
       <w:u w:val="single"/>
     </w:rPr>
   </w:style>
-  <w:style w:type="character" w:styleId="Hipervnculovisitado">
+  <w:style w:type="character" w:styleId="FollowedHyperlink">
     <w:name w:val="FollowedHyperlink"/>
-    <w:basedOn w:val="Fuentedeprrafopredeter"/>
+    <w:basedOn w:val="DefaultParagraphFont"/>
     <w:uiPriority w:val="99"/>
     <w:semiHidden/>
     <w:unhideWhenUsed/>

</xml_diff>